<commit_message>
finish task 10 and 11
</commit_message>
<xml_diff>
--- a/Practical 1.docx
+++ b/Practical 1.docx
@@ -1048,21 +1048,7 @@
           <w:color w:val="7F7F7F" w:themeColor="text1" w:themeTint="80"/>
           <w:sz w:val="20"/>
         </w:rPr>
-        <w:t>Y</w:t>
-      </w:r>
-      <w:r>
-        <w:rPr>
-          <w:color w:val="7F7F7F" w:themeColor="text1" w:themeTint="80"/>
-          <w:sz w:val="20"/>
-        </w:rPr>
-        <w:t>e</w:t>
-      </w:r>
-      <w:r>
-        <w:rPr>
-          <w:color w:val="7F7F7F" w:themeColor="text1" w:themeTint="80"/>
-          <w:sz w:val="20"/>
-        </w:rPr>
-        <w:t xml:space="preserve">s the new C# source file is readable and is extremely similar to the Parva code and very much looks like something I could have written. </w:t>
+        <w:t xml:space="preserve">Yes the new C# source file is readable and is extremely similar to the Parva code and very much looks like something I could have written. </w:t>
       </w:r>
     </w:p>
     <w:p/>
@@ -1079,9 +1065,567 @@
           <w:u w:val="single"/>
         </w:rPr>
         <w:t>Task 8</w:t>
+      </w:r>
+    </w:p>
+    <w:p>
+      <w:pPr>
+        <w:rPr>
+          <w:sz w:val="23"/>
+          <w:szCs w:val="23"/>
+        </w:rPr>
+      </w:pPr>
+      <w:r>
+        <w:rPr>
+          <w:sz w:val="23"/>
+          <w:szCs w:val="23"/>
+        </w:rPr>
+        <w:t xml:space="preserve">Do you suppose Parva programs need to be acceptable to the Parva compiler if they are to be acceptable to </w:t>
+      </w:r>
+      <w:r>
+        <w:rPr>
+          <w:rFonts w:ascii="Courier New" w:hAnsi="Courier New" w:cs="Courier New"/>
+          <w:sz w:val="20"/>
+          <w:szCs w:val="20"/>
+        </w:rPr>
+        <w:t>Parva2ToCSharp</w:t>
+      </w:r>
+      <w:r>
+        <w:rPr>
+          <w:sz w:val="23"/>
+          <w:szCs w:val="23"/>
+        </w:rPr>
+        <w:t>?</w:t>
+      </w:r>
+      <w:r>
+        <w:rPr>
+          <w:sz w:val="23"/>
+          <w:szCs w:val="23"/>
+        </w:rPr>
+        <w:br/>
+        <w:t xml:space="preserve">  </w:t>
+      </w:r>
+    </w:p>
+    <w:p>
+      <w:pPr>
+        <w:rPr>
+          <w:color w:val="7F7F7F" w:themeColor="text1" w:themeTint="80"/>
+          <w:sz w:val="20"/>
+        </w:rPr>
+      </w:pPr>
+      <w:r>
+        <w:rPr>
+          <w:color w:val="7F7F7F" w:themeColor="text1" w:themeTint="80"/>
+          <w:sz w:val="20"/>
+        </w:rPr>
+        <w:t>Ummm yes…</w:t>
+      </w:r>
+    </w:p>
+    <w:p>
+      <w:pPr>
+        <w:rPr>
+          <w:sz w:val="23"/>
+          <w:szCs w:val="23"/>
+        </w:rPr>
+      </w:pPr>
+      <w:r>
+        <w:rPr>
+          <w:sz w:val="23"/>
+          <w:szCs w:val="23"/>
+        </w:rPr>
+        <w:t xml:space="preserve"> What can you learn from these exercises about using a tool of this nature? </w:t>
+      </w:r>
+      <w:r>
+        <w:rPr>
+          <w:sz w:val="23"/>
+          <w:szCs w:val="23"/>
+        </w:rPr>
+        <w:br/>
+      </w:r>
+    </w:p>
+    <w:p>
+      <w:pPr>
+        <w:rPr>
+          <w:color w:val="7F7F7F" w:themeColor="text1" w:themeTint="80"/>
+          <w:sz w:val="20"/>
+        </w:rPr>
+      </w:pPr>
+      <w:r>
+        <w:rPr>
+          <w:sz w:val="23"/>
+          <w:szCs w:val="23"/>
+        </w:rPr>
+        <w:t xml:space="preserve">Have we made </w:t>
+      </w:r>
+      <w:r>
+        <w:rPr>
+          <w:rFonts w:ascii="Courier New" w:hAnsi="Courier New" w:cs="Courier New"/>
+          <w:sz w:val="20"/>
+          <w:szCs w:val="20"/>
+        </w:rPr>
+        <w:t xml:space="preserve">Parva2ToCSharp </w:t>
+      </w:r>
+      <w:r>
+        <w:rPr>
+          <w:sz w:val="23"/>
+          <w:szCs w:val="23"/>
+        </w:rPr>
+        <w:t xml:space="preserve">"as simple as possible, but no simpler"? </w:t>
+      </w:r>
+      <w:r>
+        <w:rPr>
+          <w:sz w:val="23"/>
+          <w:szCs w:val="23"/>
+        </w:rPr>
+        <w:br/>
+      </w:r>
+      <w:r>
+        <w:rPr>
+          <w:color w:val="7F7F7F" w:themeColor="text1" w:themeTint="80"/>
+          <w:sz w:val="20"/>
+        </w:rPr>
+        <w:t>Probably</w:t>
       </w:r>
       <w:bookmarkStart w:id="0" w:name="_GoBack"/>
       <w:bookmarkEnd w:id="0"/>
+      <w:r>
+        <w:rPr>
+          <w:color w:val="7F7F7F" w:themeColor="text1" w:themeTint="80"/>
+          <w:sz w:val="20"/>
+        </w:rPr>
+        <w:t>…</w:t>
+      </w:r>
+    </w:p>
+    <w:p>
+      <w:pPr>
+        <w:rPr>
+          <w:color w:val="7F7F7F" w:themeColor="text1" w:themeTint="80"/>
+          <w:sz w:val="20"/>
+        </w:rPr>
+      </w:pPr>
+    </w:p>
+    <w:p>
+      <w:pPr>
+        <w:rPr>
+          <w:sz w:val="23"/>
+          <w:szCs w:val="23"/>
+        </w:rPr>
+      </w:pPr>
+    </w:p>
+    <w:p>
+      <w:pPr>
+        <w:rPr>
+          <w:sz w:val="28"/>
+          <w:u w:val="single"/>
+        </w:rPr>
+      </w:pPr>
+      <w:r>
+        <w:rPr>
+          <w:sz w:val="23"/>
+          <w:szCs w:val="23"/>
+        </w:rPr>
+        <w:t>Do we have to, or could we, make it simpler still? Do we have to make it more complex? Why -- or why not?</w:t>
+      </w:r>
+    </w:p>
+    <w:p>
+      <w:pPr>
+        <w:rPr>
+          <w:sz w:val="28"/>
+        </w:rPr>
+      </w:pPr>
+    </w:p>
+    <w:p>
+      <w:pPr>
+        <w:rPr>
+          <w:sz w:val="28"/>
+          <w:u w:val="single"/>
+        </w:rPr>
+      </w:pPr>
+      <w:r>
+        <w:rPr>
+          <w:sz w:val="28"/>
+          <w:u w:val="single"/>
+        </w:rPr>
+        <w:t>Task 10</w:t>
+      </w:r>
+    </w:p>
+    <w:p>
+      <w:pPr>
+        <w:rPr>
+          <w:sz w:val="23"/>
+          <w:szCs w:val="23"/>
+        </w:rPr>
+      </w:pPr>
+      <w:r>
+        <w:rPr>
+          <w:sz w:val="23"/>
+          <w:szCs w:val="23"/>
+        </w:rPr>
+        <w:t xml:space="preserve">(c) Be malicious! Corrupt </w:t>
+      </w:r>
+      <w:r>
+        <w:rPr>
+          <w:rFonts w:ascii="Courier New" w:hAnsi="Courier New" w:cs="Courier New"/>
+          <w:sz w:val="20"/>
+          <w:szCs w:val="20"/>
+        </w:rPr>
+        <w:t xml:space="preserve">SieveCS.cil </w:t>
+      </w:r>
+      <w:r>
+        <w:rPr>
+          <w:sz w:val="23"/>
+          <w:szCs w:val="23"/>
+        </w:rPr>
+        <w:t xml:space="preserve">-- simply delete a few lines in the section that corresponds to the </w:t>
+      </w:r>
+      <w:r>
+        <w:rPr>
+          <w:i/>
+          <w:iCs/>
+          <w:sz w:val="23"/>
+          <w:szCs w:val="23"/>
+        </w:rPr>
+        <w:t xml:space="preserve">Main </w:t>
+      </w:r>
+      <w:r>
+        <w:rPr>
+          <w:sz w:val="23"/>
+          <w:szCs w:val="23"/>
+        </w:rPr>
+        <w:t>function (use lines with opcodes on them). Try to reassemble the file (as above) and to re-run it. What happens?</w:t>
+      </w:r>
+    </w:p>
+    <w:p>
+      <w:pPr>
+        <w:rPr>
+          <w:color w:val="7F7F7F" w:themeColor="text1" w:themeTint="80"/>
+          <w:sz w:val="20"/>
+        </w:rPr>
+      </w:pPr>
+      <w:r>
+        <w:rPr>
+          <w:color w:val="7F7F7F" w:themeColor="text1" w:themeTint="80"/>
+          <w:sz w:val="20"/>
+        </w:rPr>
+        <w:t>Program crashed even before input</w:t>
+      </w:r>
+    </w:p>
+    <w:p>
+      <w:pPr>
+        <w:rPr>
+          <w:color w:val="7F7F7F" w:themeColor="text1" w:themeTint="80"/>
+          <w:sz w:val="20"/>
+        </w:rPr>
+      </w:pPr>
+    </w:p>
+    <w:p>
+      <w:pPr>
+        <w:pStyle w:val="Default"/>
+        <w:rPr>
+          <w:sz w:val="23"/>
+          <w:szCs w:val="23"/>
+        </w:rPr>
+      </w:pPr>
+      <w:r>
+        <w:rPr>
+          <w:sz w:val="23"/>
+          <w:szCs w:val="23"/>
+        </w:rPr>
+        <w:t xml:space="preserve">(d) Experiment with the .NET verifier after step (b) and again after step (c) </w:t>
+      </w:r>
+    </w:p>
+    <w:p>
+      <w:pPr>
+        <w:rPr>
+          <w:sz w:val="23"/>
+          <w:szCs w:val="23"/>
+        </w:rPr>
+      </w:pPr>
+      <w:r>
+        <w:rPr>
+          <w:rFonts w:ascii="Courier New" w:hAnsi="Courier New" w:cs="Courier New"/>
+          <w:sz w:val="20"/>
+          <w:szCs w:val="20"/>
+        </w:rPr>
+        <w:t xml:space="preserve">NetVerify SieveCS </w:t>
+      </w:r>
+      <w:r>
+        <w:rPr>
+          <w:sz w:val="23"/>
+          <w:szCs w:val="23"/>
+        </w:rPr>
+        <w:t xml:space="preserve">(calls </w:t>
+      </w:r>
+      <w:r>
+        <w:rPr>
+          <w:rFonts w:ascii="Courier New" w:hAnsi="Courier New" w:cs="Courier New"/>
+          <w:sz w:val="20"/>
+          <w:szCs w:val="20"/>
+        </w:rPr>
+        <w:t xml:space="preserve">peverify </w:t>
+      </w:r>
+      <w:r>
+        <w:rPr>
+          <w:sz w:val="23"/>
+          <w:szCs w:val="23"/>
+        </w:rPr>
+        <w:t xml:space="preserve">from a batch file) </w:t>
+      </w:r>
+      <w:r>
+        <w:rPr>
+          <w:sz w:val="23"/>
+          <w:szCs w:val="23"/>
+        </w:rPr>
+        <w:br/>
+      </w:r>
+    </w:p>
+    <w:p>
+      <w:pPr>
+        <w:rPr>
+          <w:color w:val="7F7F7F" w:themeColor="text1" w:themeTint="80"/>
+          <w:sz w:val="20"/>
+        </w:rPr>
+      </w:pPr>
+      <w:r>
+        <w:rPr>
+          <w:color w:val="7F7F7F" w:themeColor="text1" w:themeTint="80"/>
+          <w:sz w:val="20"/>
+        </w:rPr>
+        <w:t>After step c) (deleting lines in Main)</w:t>
+      </w:r>
+      <w:r>
+        <w:rPr>
+          <w:color w:val="7F7F7F" w:themeColor="text1" w:themeTint="80"/>
+          <w:sz w:val="20"/>
+        </w:rPr>
+        <w:t xml:space="preserve"> gave me 1</w:t>
+      </w:r>
+      <w:r>
+        <w:rPr>
+          <w:color w:val="7F7F7F" w:themeColor="text1" w:themeTint="80"/>
+          <w:sz w:val="20"/>
+        </w:rPr>
+        <w:t xml:space="preserve"> error of a stack overflow. </w:t>
+      </w:r>
+      <w:r>
+        <w:rPr>
+          <w:color w:val="7F7F7F" w:themeColor="text1" w:themeTint="80"/>
+          <w:sz w:val="20"/>
+        </w:rPr>
+        <w:br/>
+        <w:t>After step b) gave me 1</w:t>
+      </w:r>
+      <w:r>
+        <w:rPr>
+          <w:color w:val="7F7F7F" w:themeColor="text1" w:themeTint="80"/>
+          <w:sz w:val="20"/>
+        </w:rPr>
+        <w:t xml:space="preserve"> error with verifying the SieveCS.exe</w:t>
+      </w:r>
+      <w:r>
+        <w:rPr>
+          <w:color w:val="7F7F7F" w:themeColor="text1" w:themeTint="80"/>
+          <w:sz w:val="20"/>
+        </w:rPr>
+        <w:t xml:space="preserve"> </w:t>
+      </w:r>
+      <w:r>
+        <w:rPr>
+          <w:color w:val="7F7F7F" w:themeColor="text1" w:themeTint="80"/>
+          <w:sz w:val="20"/>
+        </w:rPr>
+        <w:t xml:space="preserve">by </w:t>
+      </w:r>
+      <w:r>
+        <w:rPr>
+          <w:color w:val="7F7F7F" w:themeColor="text1" w:themeTint="80"/>
+          <w:sz w:val="20"/>
+        </w:rPr>
+        <w:t xml:space="preserve">saying </w:t>
+      </w:r>
+      <w:r>
+        <w:rPr>
+          <w:color w:val="7F7F7F" w:themeColor="text1" w:themeTint="80"/>
+          <w:sz w:val="20"/>
+        </w:rPr>
+        <w:t>“</w:t>
+      </w:r>
+      <w:r>
+        <w:rPr>
+          <w:color w:val="7F7F7F" w:themeColor="text1" w:themeTint="80"/>
+          <w:sz w:val="20"/>
+        </w:rPr>
+        <w:t>The assembly is built by a runtime newer than the currently loade</w:t>
+      </w:r>
+      <w:r>
+        <w:rPr>
+          <w:color w:val="7F7F7F" w:themeColor="text1" w:themeTint="80"/>
+          <w:sz w:val="20"/>
+        </w:rPr>
+        <w:t>d runtime, and cannot be loaded”</w:t>
+      </w:r>
+    </w:p>
+    <w:p>
+      <w:pPr>
+        <w:rPr>
+          <w:color w:val="7F7F7F" w:themeColor="text1" w:themeTint="80"/>
+          <w:sz w:val="20"/>
+        </w:rPr>
+      </w:pPr>
+    </w:p>
+    <w:p>
+      <w:pPr>
+        <w:rPr>
+          <w:sz w:val="28"/>
+          <w:u w:val="single"/>
+        </w:rPr>
+      </w:pPr>
+      <w:r>
+        <w:rPr>
+          <w:sz w:val="28"/>
+          <w:u w:val="single"/>
+        </w:rPr>
+        <w:lastRenderedPageBreak/>
+        <w:t>Task 11</w:t>
+      </w:r>
+    </w:p>
+    <w:p>
+      <w:pPr>
+        <w:rPr>
+          <w:sz w:val="23"/>
+          <w:szCs w:val="23"/>
+        </w:rPr>
+      </w:pPr>
+      <w:r>
+        <w:rPr>
+          <w:sz w:val="23"/>
+          <w:szCs w:val="23"/>
+        </w:rPr>
+        <w:t>Rerun the executables, do they still work?</w:t>
+      </w:r>
+    </w:p>
+    <w:p>
+      <w:pPr>
+        <w:rPr>
+          <w:color w:val="7F7F7F" w:themeColor="text1" w:themeTint="80"/>
+          <w:sz w:val="20"/>
+        </w:rPr>
+      </w:pPr>
+      <w:r>
+        <w:rPr>
+          <w:color w:val="7F7F7F" w:themeColor="text1" w:themeTint="80"/>
+          <w:sz w:val="20"/>
+        </w:rPr>
+        <w:t>Fibo2.exe works perfectly</w:t>
+      </w:r>
+      <w:r>
+        <w:rPr>
+          <w:color w:val="7F7F7F" w:themeColor="text1" w:themeTint="80"/>
+          <w:sz w:val="20"/>
+        </w:rPr>
+        <w:br/>
+        <w:t>Sieve2.exe crashes just before it outputs how many primes it found.</w:t>
+      </w:r>
+    </w:p>
+    <w:p>
+      <w:pPr>
+        <w:rPr>
+          <w:sz w:val="28"/>
+          <w:u w:val="single"/>
+        </w:rPr>
+      </w:pPr>
+    </w:p>
+    <w:p>
+      <w:pPr>
+        <w:rPr>
+          <w:sz w:val="23"/>
+          <w:szCs w:val="23"/>
+        </w:rPr>
+      </w:pPr>
+      <w:r>
+        <w:rPr>
+          <w:sz w:val="23"/>
+          <w:szCs w:val="23"/>
+        </w:rPr>
+        <w:t>What happens if you try to decompile an executable that was not produced from a .NET compatible compiler? Try it.</w:t>
+      </w:r>
+    </w:p>
+    <w:p>
+      <w:pPr>
+        <w:rPr>
+          <w:color w:val="7F7F7F" w:themeColor="text1" w:themeTint="80"/>
+          <w:sz w:val="20"/>
+        </w:rPr>
+      </w:pPr>
+      <w:r>
+        <w:rPr>
+          <w:color w:val="7F7F7F" w:themeColor="text1" w:themeTint="80"/>
+          <w:sz w:val="20"/>
+        </w:rPr>
+        <w:t>Dotpeek does not decompile the programs compiled by the BCC and FPC compilers because the compilers are unsupported</w:t>
+      </w:r>
+    </w:p>
+    <w:p>
+      <w:pPr>
+        <w:rPr>
+          <w:sz w:val="23"/>
+          <w:szCs w:val="23"/>
+        </w:rPr>
+      </w:pPr>
+    </w:p>
+    <w:p>
+      <w:pPr>
+        <w:rPr>
+          <w:sz w:val="28"/>
+          <w:u w:val="single"/>
+        </w:rPr>
+      </w:pPr>
+    </w:p>
+    <w:p>
+      <w:pPr>
+        <w:rPr>
+          <w:sz w:val="23"/>
+          <w:szCs w:val="23"/>
+        </w:rPr>
+      </w:pPr>
+      <w:r>
+        <w:rPr>
+          <w:color w:val="7F7F7F" w:themeColor="text1" w:themeTint="80"/>
+          <w:sz w:val="20"/>
+        </w:rPr>
+        <w:br/>
+      </w:r>
+    </w:p>
+    <w:p>
+      <w:pPr>
+        <w:rPr>
+          <w:color w:val="7F7F7F" w:themeColor="text1" w:themeTint="80"/>
+          <w:sz w:val="20"/>
+        </w:rPr>
+      </w:pPr>
+    </w:p>
+    <w:p>
+      <w:pPr>
+        <w:rPr>
+          <w:sz w:val="23"/>
+          <w:szCs w:val="23"/>
+        </w:rPr>
+      </w:pPr>
+    </w:p>
+    <w:p>
+      <w:pPr>
+        <w:rPr>
+          <w:sz w:val="28"/>
+          <w:u w:val="single"/>
+        </w:rPr>
+      </w:pPr>
+    </w:p>
+    <w:p>
+      <w:pPr>
+        <w:rPr>
+          <w:sz w:val="28"/>
+          <w:u w:val="single"/>
+        </w:rPr>
+      </w:pPr>
     </w:p>
     <w:p/>
     <w:p>
@@ -1540,6 +2084,22 @@
     <w:semiHidden/>
     <w:unhideWhenUsed/>
   </w:style>
+  <w:style w:type="paragraph" w:customStyle="1" w:styleId="Default">
+    <w:name w:val="Default"/>
+    <w:rsid w:val="008311DE"/>
+    <w:pPr>
+      <w:autoSpaceDE w:val="0"/>
+      <w:autoSpaceDN w:val="0"/>
+      <w:adjustRightInd w:val="0"/>
+      <w:spacing w:after="0" w:line="240" w:lineRule="auto"/>
+    </w:pPr>
+    <w:rPr>
+      <w:rFonts w:ascii="Times New Roman" w:hAnsi="Times New Roman" w:cs="Times New Roman"/>
+      <w:color w:val="000000"/>
+      <w:sz w:val="24"/>
+      <w:szCs w:val="24"/>
+    </w:rPr>
+  </w:style>
 </w:styles>
 </file>
 

</xml_diff>